<commit_message>
Baseline NN Model trained!
</commit_message>
<xml_diff>
--- a/Model Table.docx
+++ b/Model Table.docx
@@ -187,77 +187,146 @@
           <w:tcPr>
             <w:tcW w:w="1872" w:type="dxa"/>
             <w:shd w:val="clear" w:color="auto" w:fill="D9F2D0" w:themeFill="accent6" w:themeFillTint="33"/>
-          </w:tcPr>
-          <w:p/>
+            <w:vAlign w:val="center"/>
+          </w:tcPr>
+          <w:p>
+            <w:pPr>
+              <w:jc w:val="center"/>
+            </w:pPr>
+            <w:r>
+              <w:t>84.9%</w:t>
+            </w:r>
+          </w:p>
         </w:tc>
         <w:tc>
           <w:tcPr>
             <w:tcW w:w="2055" w:type="dxa"/>
             <w:shd w:val="clear" w:color="auto" w:fill="D9F2D0" w:themeFill="accent6" w:themeFillTint="33"/>
-          </w:tcPr>
-          <w:p/>
+            <w:vAlign w:val="center"/>
+          </w:tcPr>
+          <w:p>
+            <w:pPr>
+              <w:jc w:val="center"/>
+            </w:pPr>
+            <w:proofErr w:type="gramStart"/>
+            <w:r>
+              <w:t>Dropout(</w:t>
+            </w:r>
+            <w:proofErr w:type="gramEnd"/>
+            <w:r>
+              <w:t>30%, 50%)</w:t>
+            </w:r>
+          </w:p>
         </w:tc>
         <w:tc>
           <w:tcPr>
             <w:tcW w:w="1532" w:type="dxa"/>
             <w:shd w:val="clear" w:color="auto" w:fill="D9F2D0" w:themeFill="accent6" w:themeFillTint="33"/>
-          </w:tcPr>
-          <w:p/>
+            <w:vAlign w:val="center"/>
+          </w:tcPr>
+          <w:p>
+            <w:pPr>
+              <w:jc w:val="center"/>
+            </w:pPr>
+            <w:r>
+              <w:t>-2.0%</w:t>
+            </w:r>
+          </w:p>
         </w:tc>
         <w:tc>
           <w:tcPr>
             <w:tcW w:w="1709" w:type="dxa"/>
             <w:shd w:val="clear" w:color="auto" w:fill="D9F2D0" w:themeFill="accent6" w:themeFillTint="33"/>
-          </w:tcPr>
-          <w:p/>
+            <w:vAlign w:val="center"/>
+          </w:tcPr>
+          <w:p>
+            <w:pPr>
+              <w:jc w:val="center"/>
+            </w:pPr>
+            <w:r>
+              <w:t>33.1s</w:t>
+            </w:r>
+          </w:p>
         </w:tc>
       </w:tr>
       <w:tr>
         <w:tc>
           <w:tcPr>
             <w:tcW w:w="1848" w:type="dxa"/>
-            <w:shd w:val="clear" w:color="auto" w:fill="F2CEED" w:themeFill="accent5" w:themeFillTint="33"/>
-          </w:tcPr>
-          <w:p>
-            <w:r>
-              <w:t xml:space="preserve">Baseline NN + PCA </w:t>
-            </w:r>
-            <w:r>
-              <w:rPr>
-                <w:b/>
-                <w:bCs/>
-              </w:rPr>
-              <w:t>(Emaan)</w:t>
+            <w:shd w:val="clear" w:color="auto" w:fill="D9F2D0" w:themeFill="accent6" w:themeFillTint="33"/>
+          </w:tcPr>
+          <w:p>
+            <w:r>
+              <w:t xml:space="preserve">Baseline NN </w:t>
+            </w:r>
+            <w:r>
+              <w:rPr>
+                <w:b/>
+                <w:bCs/>
+              </w:rPr>
+              <w:t>(Wania)</w:t>
             </w:r>
           </w:p>
         </w:tc>
         <w:tc>
           <w:tcPr>
             <w:tcW w:w="1872" w:type="dxa"/>
-            <w:shd w:val="clear" w:color="auto" w:fill="F2CEED" w:themeFill="accent5" w:themeFillTint="33"/>
-          </w:tcPr>
-          <w:p/>
+            <w:shd w:val="clear" w:color="auto" w:fill="D9F2D0" w:themeFill="accent6" w:themeFillTint="33"/>
+            <w:vAlign w:val="center"/>
+          </w:tcPr>
+          <w:p>
+            <w:pPr>
+              <w:jc w:val="center"/>
+            </w:pPr>
+            <w:r>
+              <w:t>87.6%</w:t>
+            </w:r>
+          </w:p>
         </w:tc>
         <w:tc>
           <w:tcPr>
             <w:tcW w:w="2055" w:type="dxa"/>
-            <w:shd w:val="clear" w:color="auto" w:fill="F2CEED" w:themeFill="accent5" w:themeFillTint="33"/>
-          </w:tcPr>
-          <w:p/>
+            <w:shd w:val="clear" w:color="auto" w:fill="D9F2D0" w:themeFill="accent6" w:themeFillTint="33"/>
+            <w:vAlign w:val="center"/>
+          </w:tcPr>
+          <w:p>
+            <w:pPr>
+              <w:jc w:val="center"/>
+            </w:pPr>
+            <w:r>
+              <w:t>L2 Regularization (0.001)</w:t>
+            </w:r>
+          </w:p>
         </w:tc>
         <w:tc>
           <w:tcPr>
             <w:tcW w:w="1532" w:type="dxa"/>
-            <w:shd w:val="clear" w:color="auto" w:fill="F2CEED" w:themeFill="accent5" w:themeFillTint="33"/>
-          </w:tcPr>
-          <w:p/>
+            <w:shd w:val="clear" w:color="auto" w:fill="D9F2D0" w:themeFill="accent6" w:themeFillTint="33"/>
+            <w:vAlign w:val="center"/>
+          </w:tcPr>
+          <w:p>
+            <w:pPr>
+              <w:jc w:val="center"/>
+            </w:pPr>
+            <w:r>
+              <w:t>2.1%</w:t>
+            </w:r>
+          </w:p>
         </w:tc>
         <w:tc>
           <w:tcPr>
             <w:tcW w:w="1709" w:type="dxa"/>
-            <w:shd w:val="clear" w:color="auto" w:fill="F2CEED" w:themeFill="accent5" w:themeFillTint="33"/>
-          </w:tcPr>
-          <w:p/>
+            <w:shd w:val="clear" w:color="auto" w:fill="D9F2D0" w:themeFill="accent6" w:themeFillTint="33"/>
+            <w:vAlign w:val="center"/>
+          </w:tcPr>
+          <w:p>
+            <w:pPr>
+              <w:jc w:val="center"/>
+            </w:pPr>
+            <w:r>
+              <w:t>33.1s</w:t>
+            </w:r>
+          </w:p>
         </w:tc>
       </w:tr>
       <w:tr>
@@ -268,7 +337,7 @@
           </w:tcPr>
           <w:p>
             <w:r>
-              <w:t xml:space="preserve">Logistic Regression </w:t>
+              <w:t xml:space="preserve">Baseline NN + PCA </w:t>
             </w:r>
             <w:r>
               <w:rPr>
@@ -283,29 +352,49 @@
           <w:tcPr>
             <w:tcW w:w="1872" w:type="dxa"/>
             <w:shd w:val="clear" w:color="auto" w:fill="F2CEED" w:themeFill="accent5" w:themeFillTint="33"/>
-          </w:tcPr>
-          <w:p/>
+            <w:vAlign w:val="center"/>
+          </w:tcPr>
+          <w:p>
+            <w:pPr>
+              <w:jc w:val="center"/>
+            </w:pPr>
+          </w:p>
         </w:tc>
         <w:tc>
           <w:tcPr>
             <w:tcW w:w="2055" w:type="dxa"/>
             <w:shd w:val="clear" w:color="auto" w:fill="F2CEED" w:themeFill="accent5" w:themeFillTint="33"/>
-          </w:tcPr>
-          <w:p/>
+            <w:vAlign w:val="center"/>
+          </w:tcPr>
+          <w:p>
+            <w:pPr>
+              <w:jc w:val="center"/>
+            </w:pPr>
+          </w:p>
         </w:tc>
         <w:tc>
           <w:tcPr>
             <w:tcW w:w="1532" w:type="dxa"/>
             <w:shd w:val="clear" w:color="auto" w:fill="F2CEED" w:themeFill="accent5" w:themeFillTint="33"/>
-          </w:tcPr>
-          <w:p/>
+            <w:vAlign w:val="center"/>
+          </w:tcPr>
+          <w:p>
+            <w:pPr>
+              <w:jc w:val="center"/>
+            </w:pPr>
+          </w:p>
         </w:tc>
         <w:tc>
           <w:tcPr>
             <w:tcW w:w="1709" w:type="dxa"/>
             <w:shd w:val="clear" w:color="auto" w:fill="F2CEED" w:themeFill="accent5" w:themeFillTint="33"/>
-          </w:tcPr>
-          <w:p/>
+            <w:vAlign w:val="center"/>
+          </w:tcPr>
+          <w:p>
+            <w:pPr>
+              <w:jc w:val="center"/>
+            </w:pPr>
+          </w:p>
         </w:tc>
       </w:tr>
       <w:tr>
@@ -316,10 +405,7 @@
           </w:tcPr>
           <w:p>
             <w:r>
-              <w:t>Logistic Regression + PCA</w:t>
-            </w:r>
-            <w:r>
-              <w:t xml:space="preserve"> </w:t>
+              <w:t xml:space="preserve">Logistic Regression </w:t>
             </w:r>
             <w:r>
               <w:rPr>
@@ -334,77 +420,120 @@
           <w:tcPr>
             <w:tcW w:w="1872" w:type="dxa"/>
             <w:shd w:val="clear" w:color="auto" w:fill="F2CEED" w:themeFill="accent5" w:themeFillTint="33"/>
-          </w:tcPr>
-          <w:p/>
+            <w:vAlign w:val="center"/>
+          </w:tcPr>
+          <w:p>
+            <w:pPr>
+              <w:jc w:val="center"/>
+            </w:pPr>
+          </w:p>
         </w:tc>
         <w:tc>
           <w:tcPr>
             <w:tcW w:w="2055" w:type="dxa"/>
             <w:shd w:val="clear" w:color="auto" w:fill="F2CEED" w:themeFill="accent5" w:themeFillTint="33"/>
-          </w:tcPr>
-          <w:p/>
+            <w:vAlign w:val="center"/>
+          </w:tcPr>
+          <w:p>
+            <w:pPr>
+              <w:jc w:val="center"/>
+            </w:pPr>
+          </w:p>
         </w:tc>
         <w:tc>
           <w:tcPr>
             <w:tcW w:w="1532" w:type="dxa"/>
             <w:shd w:val="clear" w:color="auto" w:fill="F2CEED" w:themeFill="accent5" w:themeFillTint="33"/>
-          </w:tcPr>
-          <w:p/>
+            <w:vAlign w:val="center"/>
+          </w:tcPr>
+          <w:p>
+            <w:pPr>
+              <w:jc w:val="center"/>
+            </w:pPr>
+          </w:p>
         </w:tc>
         <w:tc>
           <w:tcPr>
             <w:tcW w:w="1709" w:type="dxa"/>
             <w:shd w:val="clear" w:color="auto" w:fill="F2CEED" w:themeFill="accent5" w:themeFillTint="33"/>
-          </w:tcPr>
-          <w:p/>
+            <w:vAlign w:val="center"/>
+          </w:tcPr>
+          <w:p>
+            <w:pPr>
+              <w:jc w:val="center"/>
+            </w:pPr>
+          </w:p>
         </w:tc>
       </w:tr>
       <w:tr>
         <w:tc>
           <w:tcPr>
             <w:tcW w:w="1848" w:type="dxa"/>
-            <w:shd w:val="clear" w:color="auto" w:fill="D9F2D0" w:themeFill="accent6" w:themeFillTint="33"/>
-          </w:tcPr>
-          <w:p>
-            <w:r>
-              <w:t xml:space="preserve">SVM (RBF) </w:t>
-            </w:r>
-            <w:r>
-              <w:rPr>
-                <w:b/>
-                <w:bCs/>
-              </w:rPr>
-              <w:t>(Wania)</w:t>
+            <w:shd w:val="clear" w:color="auto" w:fill="F2CEED" w:themeFill="accent5" w:themeFillTint="33"/>
+          </w:tcPr>
+          <w:p>
+            <w:r>
+              <w:t>Logistic Regression + PCA</w:t>
+            </w:r>
+            <w:r>
+              <w:t xml:space="preserve"> </w:t>
+            </w:r>
+            <w:r>
+              <w:rPr>
+                <w:b/>
+                <w:bCs/>
+              </w:rPr>
+              <w:t>(Emaan)</w:t>
             </w:r>
           </w:p>
         </w:tc>
         <w:tc>
           <w:tcPr>
             <w:tcW w:w="1872" w:type="dxa"/>
-            <w:shd w:val="clear" w:color="auto" w:fill="D9F2D0" w:themeFill="accent6" w:themeFillTint="33"/>
-          </w:tcPr>
-          <w:p/>
+            <w:shd w:val="clear" w:color="auto" w:fill="F2CEED" w:themeFill="accent5" w:themeFillTint="33"/>
+            <w:vAlign w:val="center"/>
+          </w:tcPr>
+          <w:p>
+            <w:pPr>
+              <w:jc w:val="center"/>
+            </w:pPr>
+          </w:p>
         </w:tc>
         <w:tc>
           <w:tcPr>
             <w:tcW w:w="2055" w:type="dxa"/>
-            <w:shd w:val="clear" w:color="auto" w:fill="D9F2D0" w:themeFill="accent6" w:themeFillTint="33"/>
-          </w:tcPr>
-          <w:p/>
+            <w:shd w:val="clear" w:color="auto" w:fill="F2CEED" w:themeFill="accent5" w:themeFillTint="33"/>
+            <w:vAlign w:val="center"/>
+          </w:tcPr>
+          <w:p>
+            <w:pPr>
+              <w:jc w:val="center"/>
+            </w:pPr>
+          </w:p>
         </w:tc>
         <w:tc>
           <w:tcPr>
             <w:tcW w:w="1532" w:type="dxa"/>
-            <w:shd w:val="clear" w:color="auto" w:fill="D9F2D0" w:themeFill="accent6" w:themeFillTint="33"/>
-          </w:tcPr>
-          <w:p/>
+            <w:shd w:val="clear" w:color="auto" w:fill="F2CEED" w:themeFill="accent5" w:themeFillTint="33"/>
+            <w:vAlign w:val="center"/>
+          </w:tcPr>
+          <w:p>
+            <w:pPr>
+              <w:jc w:val="center"/>
+            </w:pPr>
+          </w:p>
         </w:tc>
         <w:tc>
           <w:tcPr>
             <w:tcW w:w="1709" w:type="dxa"/>
-            <w:shd w:val="clear" w:color="auto" w:fill="D9F2D0" w:themeFill="accent6" w:themeFillTint="33"/>
-          </w:tcPr>
-          <w:p/>
+            <w:shd w:val="clear" w:color="auto" w:fill="F2CEED" w:themeFill="accent5" w:themeFillTint="33"/>
+            <w:vAlign w:val="center"/>
+          </w:tcPr>
+          <w:p>
+            <w:pPr>
+              <w:jc w:val="center"/>
+            </w:pPr>
+          </w:p>
         </w:tc>
       </w:tr>
       <w:tr>
@@ -415,7 +544,7 @@
           </w:tcPr>
           <w:p>
             <w:r>
-              <w:t xml:space="preserve">SVM (RBF) + PCA </w:t>
+              <w:t xml:space="preserve">SVM (RBF) </w:t>
             </w:r>
             <w:r>
               <w:rPr>
@@ -430,80 +559,117 @@
           <w:tcPr>
             <w:tcW w:w="1872" w:type="dxa"/>
             <w:shd w:val="clear" w:color="auto" w:fill="D9F2D0" w:themeFill="accent6" w:themeFillTint="33"/>
-          </w:tcPr>
-          <w:p/>
+            <w:vAlign w:val="center"/>
+          </w:tcPr>
+          <w:p>
+            <w:pPr>
+              <w:jc w:val="center"/>
+            </w:pPr>
+          </w:p>
         </w:tc>
         <w:tc>
           <w:tcPr>
             <w:tcW w:w="2055" w:type="dxa"/>
             <w:shd w:val="clear" w:color="auto" w:fill="D9F2D0" w:themeFill="accent6" w:themeFillTint="33"/>
-          </w:tcPr>
-          <w:p/>
+            <w:vAlign w:val="center"/>
+          </w:tcPr>
+          <w:p>
+            <w:pPr>
+              <w:jc w:val="center"/>
+            </w:pPr>
+          </w:p>
         </w:tc>
         <w:tc>
           <w:tcPr>
             <w:tcW w:w="1532" w:type="dxa"/>
             <w:shd w:val="clear" w:color="auto" w:fill="D9F2D0" w:themeFill="accent6" w:themeFillTint="33"/>
-          </w:tcPr>
-          <w:p/>
+            <w:vAlign w:val="center"/>
+          </w:tcPr>
+          <w:p>
+            <w:pPr>
+              <w:jc w:val="center"/>
+            </w:pPr>
+          </w:p>
         </w:tc>
         <w:tc>
           <w:tcPr>
             <w:tcW w:w="1709" w:type="dxa"/>
             <w:shd w:val="clear" w:color="auto" w:fill="D9F2D0" w:themeFill="accent6" w:themeFillTint="33"/>
-          </w:tcPr>
-          <w:p/>
+            <w:vAlign w:val="center"/>
+          </w:tcPr>
+          <w:p>
+            <w:pPr>
+              <w:jc w:val="center"/>
+            </w:pPr>
+          </w:p>
         </w:tc>
       </w:tr>
       <w:tr>
         <w:tc>
           <w:tcPr>
             <w:tcW w:w="1848" w:type="dxa"/>
-            <w:shd w:val="clear" w:color="auto" w:fill="F2CEED" w:themeFill="accent5" w:themeFillTint="33"/>
-          </w:tcPr>
-          <w:p>
-            <w:r>
-              <w:t>Random Forest</w:t>
-            </w:r>
-            <w:r>
-              <w:t xml:space="preserve"> </w:t>
-            </w:r>
-            <w:r>
-              <w:rPr>
-                <w:b/>
-                <w:bCs/>
-              </w:rPr>
-              <w:t>(Emaan)</w:t>
+            <w:shd w:val="clear" w:color="auto" w:fill="D9F2D0" w:themeFill="accent6" w:themeFillTint="33"/>
+          </w:tcPr>
+          <w:p>
+            <w:r>
+              <w:t xml:space="preserve">SVM (RBF) + PCA </w:t>
+            </w:r>
+            <w:r>
+              <w:rPr>
+                <w:b/>
+                <w:bCs/>
+              </w:rPr>
+              <w:t>(Wania)</w:t>
             </w:r>
           </w:p>
         </w:tc>
         <w:tc>
           <w:tcPr>
             <w:tcW w:w="1872" w:type="dxa"/>
-            <w:shd w:val="clear" w:color="auto" w:fill="F2CEED" w:themeFill="accent5" w:themeFillTint="33"/>
-          </w:tcPr>
-          <w:p/>
+            <w:shd w:val="clear" w:color="auto" w:fill="D9F2D0" w:themeFill="accent6" w:themeFillTint="33"/>
+            <w:vAlign w:val="center"/>
+          </w:tcPr>
+          <w:p>
+            <w:pPr>
+              <w:jc w:val="center"/>
+            </w:pPr>
+          </w:p>
         </w:tc>
         <w:tc>
           <w:tcPr>
             <w:tcW w:w="2055" w:type="dxa"/>
-            <w:shd w:val="clear" w:color="auto" w:fill="F2CEED" w:themeFill="accent5" w:themeFillTint="33"/>
-          </w:tcPr>
-          <w:p/>
+            <w:shd w:val="clear" w:color="auto" w:fill="D9F2D0" w:themeFill="accent6" w:themeFillTint="33"/>
+            <w:vAlign w:val="center"/>
+          </w:tcPr>
+          <w:p>
+            <w:pPr>
+              <w:jc w:val="center"/>
+            </w:pPr>
+          </w:p>
         </w:tc>
         <w:tc>
           <w:tcPr>
             <w:tcW w:w="1532" w:type="dxa"/>
-            <w:shd w:val="clear" w:color="auto" w:fill="F2CEED" w:themeFill="accent5" w:themeFillTint="33"/>
-          </w:tcPr>
-          <w:p/>
+            <w:shd w:val="clear" w:color="auto" w:fill="D9F2D0" w:themeFill="accent6" w:themeFillTint="33"/>
+            <w:vAlign w:val="center"/>
+          </w:tcPr>
+          <w:p>
+            <w:pPr>
+              <w:jc w:val="center"/>
+            </w:pPr>
+          </w:p>
         </w:tc>
         <w:tc>
           <w:tcPr>
             <w:tcW w:w="1709" w:type="dxa"/>
-            <w:shd w:val="clear" w:color="auto" w:fill="F2CEED" w:themeFill="accent5" w:themeFillTint="33"/>
-          </w:tcPr>
-          <w:p/>
+            <w:shd w:val="clear" w:color="auto" w:fill="D9F2D0" w:themeFill="accent6" w:themeFillTint="33"/>
+            <w:vAlign w:val="center"/>
+          </w:tcPr>
+          <w:p>
+            <w:pPr>
+              <w:jc w:val="center"/>
+            </w:pPr>
+          </w:p>
         </w:tc>
       </w:tr>
       <w:tr>
@@ -514,7 +680,7 @@
           </w:tcPr>
           <w:p>
             <w:r>
-              <w:t>Random Forest + PCA</w:t>
+              <w:t>Random Forest</w:t>
             </w:r>
             <w:r>
               <w:t xml:space="preserve"> </w:t>
@@ -532,40 +698,60 @@
           <w:tcPr>
             <w:tcW w:w="1872" w:type="dxa"/>
             <w:shd w:val="clear" w:color="auto" w:fill="F2CEED" w:themeFill="accent5" w:themeFillTint="33"/>
-          </w:tcPr>
-          <w:p/>
+            <w:vAlign w:val="center"/>
+          </w:tcPr>
+          <w:p>
+            <w:pPr>
+              <w:jc w:val="center"/>
+            </w:pPr>
+          </w:p>
         </w:tc>
         <w:tc>
           <w:tcPr>
             <w:tcW w:w="2055" w:type="dxa"/>
             <w:shd w:val="clear" w:color="auto" w:fill="F2CEED" w:themeFill="accent5" w:themeFillTint="33"/>
-          </w:tcPr>
-          <w:p/>
+            <w:vAlign w:val="center"/>
+          </w:tcPr>
+          <w:p>
+            <w:pPr>
+              <w:jc w:val="center"/>
+            </w:pPr>
+          </w:p>
         </w:tc>
         <w:tc>
           <w:tcPr>
             <w:tcW w:w="1532" w:type="dxa"/>
             <w:shd w:val="clear" w:color="auto" w:fill="F2CEED" w:themeFill="accent5" w:themeFillTint="33"/>
-          </w:tcPr>
-          <w:p/>
+            <w:vAlign w:val="center"/>
+          </w:tcPr>
+          <w:p>
+            <w:pPr>
+              <w:jc w:val="center"/>
+            </w:pPr>
+          </w:p>
         </w:tc>
         <w:tc>
           <w:tcPr>
             <w:tcW w:w="1709" w:type="dxa"/>
             <w:shd w:val="clear" w:color="auto" w:fill="F2CEED" w:themeFill="accent5" w:themeFillTint="33"/>
-          </w:tcPr>
-          <w:p/>
+            <w:vAlign w:val="center"/>
+          </w:tcPr>
+          <w:p>
+            <w:pPr>
+              <w:jc w:val="center"/>
+            </w:pPr>
+          </w:p>
         </w:tc>
       </w:tr>
       <w:tr>
         <w:tc>
           <w:tcPr>
             <w:tcW w:w="1848" w:type="dxa"/>
-            <w:shd w:val="clear" w:color="auto" w:fill="D9F2D0" w:themeFill="accent6" w:themeFillTint="33"/>
-          </w:tcPr>
-          <w:p>
-            <w:r>
-              <w:t>Gradient Boosting</w:t>
+            <w:shd w:val="clear" w:color="auto" w:fill="F2CEED" w:themeFill="accent5" w:themeFillTint="33"/>
+          </w:tcPr>
+          <w:p>
+            <w:r>
+              <w:t>Random Forest + PCA</w:t>
             </w:r>
             <w:r>
               <w:t xml:space="preserve"> </w:t>
@@ -575,37 +761,57 @@
                 <w:b/>
                 <w:bCs/>
               </w:rPr>
-              <w:t>(Wania)</w:t>
+              <w:t>(Emaan)</w:t>
             </w:r>
           </w:p>
         </w:tc>
         <w:tc>
           <w:tcPr>
             <w:tcW w:w="1872" w:type="dxa"/>
-            <w:shd w:val="clear" w:color="auto" w:fill="D9F2D0" w:themeFill="accent6" w:themeFillTint="33"/>
-          </w:tcPr>
-          <w:p/>
+            <w:shd w:val="clear" w:color="auto" w:fill="F2CEED" w:themeFill="accent5" w:themeFillTint="33"/>
+            <w:vAlign w:val="center"/>
+          </w:tcPr>
+          <w:p>
+            <w:pPr>
+              <w:jc w:val="center"/>
+            </w:pPr>
+          </w:p>
         </w:tc>
         <w:tc>
           <w:tcPr>
             <w:tcW w:w="2055" w:type="dxa"/>
-            <w:shd w:val="clear" w:color="auto" w:fill="D9F2D0" w:themeFill="accent6" w:themeFillTint="33"/>
-          </w:tcPr>
-          <w:p/>
+            <w:shd w:val="clear" w:color="auto" w:fill="F2CEED" w:themeFill="accent5" w:themeFillTint="33"/>
+            <w:vAlign w:val="center"/>
+          </w:tcPr>
+          <w:p>
+            <w:pPr>
+              <w:jc w:val="center"/>
+            </w:pPr>
+          </w:p>
         </w:tc>
         <w:tc>
           <w:tcPr>
             <w:tcW w:w="1532" w:type="dxa"/>
-            <w:shd w:val="clear" w:color="auto" w:fill="D9F2D0" w:themeFill="accent6" w:themeFillTint="33"/>
-          </w:tcPr>
-          <w:p/>
+            <w:shd w:val="clear" w:color="auto" w:fill="F2CEED" w:themeFill="accent5" w:themeFillTint="33"/>
+            <w:vAlign w:val="center"/>
+          </w:tcPr>
+          <w:p>
+            <w:pPr>
+              <w:jc w:val="center"/>
+            </w:pPr>
+          </w:p>
         </w:tc>
         <w:tc>
           <w:tcPr>
             <w:tcW w:w="1709" w:type="dxa"/>
-            <w:shd w:val="clear" w:color="auto" w:fill="D9F2D0" w:themeFill="accent6" w:themeFillTint="33"/>
-          </w:tcPr>
-          <w:p/>
+            <w:shd w:val="clear" w:color="auto" w:fill="F2CEED" w:themeFill="accent5" w:themeFillTint="33"/>
+            <w:vAlign w:val="center"/>
+          </w:tcPr>
+          <w:p>
+            <w:pPr>
+              <w:jc w:val="center"/>
+            </w:pPr>
+          </w:p>
         </w:tc>
       </w:tr>
       <w:tr>
@@ -616,7 +822,7 @@
           </w:tcPr>
           <w:p>
             <w:r>
-              <w:t>Gradient Boosting + PCA</w:t>
+              <w:t>Gradient Boosting</w:t>
             </w:r>
             <w:r>
               <w:t xml:space="preserve"> </w:t>
@@ -634,77 +840,120 @@
           <w:tcPr>
             <w:tcW w:w="1872" w:type="dxa"/>
             <w:shd w:val="clear" w:color="auto" w:fill="D9F2D0" w:themeFill="accent6" w:themeFillTint="33"/>
-          </w:tcPr>
-          <w:p/>
+            <w:vAlign w:val="center"/>
+          </w:tcPr>
+          <w:p>
+            <w:pPr>
+              <w:jc w:val="center"/>
+            </w:pPr>
+          </w:p>
         </w:tc>
         <w:tc>
           <w:tcPr>
             <w:tcW w:w="2055" w:type="dxa"/>
             <w:shd w:val="clear" w:color="auto" w:fill="D9F2D0" w:themeFill="accent6" w:themeFillTint="33"/>
-          </w:tcPr>
-          <w:p/>
+            <w:vAlign w:val="center"/>
+          </w:tcPr>
+          <w:p>
+            <w:pPr>
+              <w:jc w:val="center"/>
+            </w:pPr>
+          </w:p>
         </w:tc>
         <w:tc>
           <w:tcPr>
             <w:tcW w:w="1532" w:type="dxa"/>
             <w:shd w:val="clear" w:color="auto" w:fill="D9F2D0" w:themeFill="accent6" w:themeFillTint="33"/>
-          </w:tcPr>
-          <w:p/>
+            <w:vAlign w:val="center"/>
+          </w:tcPr>
+          <w:p>
+            <w:pPr>
+              <w:jc w:val="center"/>
+            </w:pPr>
+          </w:p>
         </w:tc>
         <w:tc>
           <w:tcPr>
             <w:tcW w:w="1709" w:type="dxa"/>
             <w:shd w:val="clear" w:color="auto" w:fill="D9F2D0" w:themeFill="accent6" w:themeFillTint="33"/>
-          </w:tcPr>
-          <w:p/>
+            <w:vAlign w:val="center"/>
+          </w:tcPr>
+          <w:p>
+            <w:pPr>
+              <w:jc w:val="center"/>
+            </w:pPr>
+          </w:p>
         </w:tc>
       </w:tr>
       <w:tr>
         <w:tc>
           <w:tcPr>
             <w:tcW w:w="1848" w:type="dxa"/>
-            <w:shd w:val="clear" w:color="auto" w:fill="F2CEED" w:themeFill="accent5" w:themeFillTint="33"/>
-          </w:tcPr>
-          <w:p>
-            <w:r>
-              <w:t xml:space="preserve">Linear Regression </w:t>
-            </w:r>
-            <w:r>
-              <w:rPr>
-                <w:b/>
-                <w:bCs/>
-              </w:rPr>
-              <w:t>(Emaan)</w:t>
+            <w:shd w:val="clear" w:color="auto" w:fill="D9F2D0" w:themeFill="accent6" w:themeFillTint="33"/>
+          </w:tcPr>
+          <w:p>
+            <w:r>
+              <w:t>Gradient Boosting + PCA</w:t>
+            </w:r>
+            <w:r>
+              <w:t xml:space="preserve"> </w:t>
+            </w:r>
+            <w:r>
+              <w:rPr>
+                <w:b/>
+                <w:bCs/>
+              </w:rPr>
+              <w:t>(Wania)</w:t>
             </w:r>
           </w:p>
         </w:tc>
         <w:tc>
           <w:tcPr>
             <w:tcW w:w="1872" w:type="dxa"/>
-            <w:shd w:val="clear" w:color="auto" w:fill="F2CEED" w:themeFill="accent5" w:themeFillTint="33"/>
-          </w:tcPr>
-          <w:p/>
+            <w:shd w:val="clear" w:color="auto" w:fill="D9F2D0" w:themeFill="accent6" w:themeFillTint="33"/>
+            <w:vAlign w:val="center"/>
+          </w:tcPr>
+          <w:p>
+            <w:pPr>
+              <w:jc w:val="center"/>
+            </w:pPr>
+          </w:p>
         </w:tc>
         <w:tc>
           <w:tcPr>
             <w:tcW w:w="2055" w:type="dxa"/>
-            <w:shd w:val="clear" w:color="auto" w:fill="F2CEED" w:themeFill="accent5" w:themeFillTint="33"/>
-          </w:tcPr>
-          <w:p/>
+            <w:shd w:val="clear" w:color="auto" w:fill="D9F2D0" w:themeFill="accent6" w:themeFillTint="33"/>
+            <w:vAlign w:val="center"/>
+          </w:tcPr>
+          <w:p>
+            <w:pPr>
+              <w:jc w:val="center"/>
+            </w:pPr>
+          </w:p>
         </w:tc>
         <w:tc>
           <w:tcPr>
             <w:tcW w:w="1532" w:type="dxa"/>
-            <w:shd w:val="clear" w:color="auto" w:fill="F2CEED" w:themeFill="accent5" w:themeFillTint="33"/>
-          </w:tcPr>
-          <w:p/>
+            <w:shd w:val="clear" w:color="auto" w:fill="D9F2D0" w:themeFill="accent6" w:themeFillTint="33"/>
+            <w:vAlign w:val="center"/>
+          </w:tcPr>
+          <w:p>
+            <w:pPr>
+              <w:jc w:val="center"/>
+            </w:pPr>
+          </w:p>
         </w:tc>
         <w:tc>
           <w:tcPr>
             <w:tcW w:w="1709" w:type="dxa"/>
-            <w:shd w:val="clear" w:color="auto" w:fill="F2CEED" w:themeFill="accent5" w:themeFillTint="33"/>
-          </w:tcPr>
-          <w:p/>
+            <w:shd w:val="clear" w:color="auto" w:fill="D9F2D0" w:themeFill="accent6" w:themeFillTint="33"/>
+            <w:vAlign w:val="center"/>
+          </w:tcPr>
+          <w:p>
+            <w:pPr>
+              <w:jc w:val="center"/>
+            </w:pPr>
+          </w:p>
         </w:tc>
       </w:tr>
       <w:tr>
@@ -715,10 +964,7 @@
           </w:tcPr>
           <w:p>
             <w:r>
-              <w:t>Linear Regression + PCA</w:t>
-            </w:r>
-            <w:r>
-              <w:t xml:space="preserve"> </w:t>
+              <w:t xml:space="preserve">Linear Regression </w:t>
             </w:r>
             <w:r>
               <w:rPr>
@@ -733,40 +979,60 @@
           <w:tcPr>
             <w:tcW w:w="1872" w:type="dxa"/>
             <w:shd w:val="clear" w:color="auto" w:fill="F2CEED" w:themeFill="accent5" w:themeFillTint="33"/>
-          </w:tcPr>
-          <w:p/>
+            <w:vAlign w:val="center"/>
+          </w:tcPr>
+          <w:p>
+            <w:pPr>
+              <w:jc w:val="center"/>
+            </w:pPr>
+          </w:p>
         </w:tc>
         <w:tc>
           <w:tcPr>
             <w:tcW w:w="2055" w:type="dxa"/>
             <w:shd w:val="clear" w:color="auto" w:fill="F2CEED" w:themeFill="accent5" w:themeFillTint="33"/>
-          </w:tcPr>
-          <w:p/>
+            <w:vAlign w:val="center"/>
+          </w:tcPr>
+          <w:p>
+            <w:pPr>
+              <w:jc w:val="center"/>
+            </w:pPr>
+          </w:p>
         </w:tc>
         <w:tc>
           <w:tcPr>
             <w:tcW w:w="1532" w:type="dxa"/>
             <w:shd w:val="clear" w:color="auto" w:fill="F2CEED" w:themeFill="accent5" w:themeFillTint="33"/>
-          </w:tcPr>
-          <w:p/>
+            <w:vAlign w:val="center"/>
+          </w:tcPr>
+          <w:p>
+            <w:pPr>
+              <w:jc w:val="center"/>
+            </w:pPr>
+          </w:p>
         </w:tc>
         <w:tc>
           <w:tcPr>
             <w:tcW w:w="1709" w:type="dxa"/>
             <w:shd w:val="clear" w:color="auto" w:fill="F2CEED" w:themeFill="accent5" w:themeFillTint="33"/>
-          </w:tcPr>
-          <w:p/>
+            <w:vAlign w:val="center"/>
+          </w:tcPr>
+          <w:p>
+            <w:pPr>
+              <w:jc w:val="center"/>
+            </w:pPr>
+          </w:p>
         </w:tc>
       </w:tr>
       <w:tr>
         <w:tc>
           <w:tcPr>
             <w:tcW w:w="1848" w:type="dxa"/>
-            <w:shd w:val="clear" w:color="auto" w:fill="D9F2D0" w:themeFill="accent6" w:themeFillTint="33"/>
-          </w:tcPr>
-          <w:p>
-            <w:r>
-              <w:t>Polynomial Regression</w:t>
+            <w:shd w:val="clear" w:color="auto" w:fill="F2CEED" w:themeFill="accent5" w:themeFillTint="33"/>
+          </w:tcPr>
+          <w:p>
+            <w:r>
+              <w:t>Linear Regression + PCA</w:t>
             </w:r>
             <w:r>
               <w:t xml:space="preserve"> </w:t>
@@ -776,37 +1042,57 @@
                 <w:b/>
                 <w:bCs/>
               </w:rPr>
-              <w:t>(Wania)</w:t>
+              <w:t>(Emaan)</w:t>
             </w:r>
           </w:p>
         </w:tc>
         <w:tc>
           <w:tcPr>
             <w:tcW w:w="1872" w:type="dxa"/>
-            <w:shd w:val="clear" w:color="auto" w:fill="D9F2D0" w:themeFill="accent6" w:themeFillTint="33"/>
-          </w:tcPr>
-          <w:p/>
+            <w:shd w:val="clear" w:color="auto" w:fill="F2CEED" w:themeFill="accent5" w:themeFillTint="33"/>
+            <w:vAlign w:val="center"/>
+          </w:tcPr>
+          <w:p>
+            <w:pPr>
+              <w:jc w:val="center"/>
+            </w:pPr>
+          </w:p>
         </w:tc>
         <w:tc>
           <w:tcPr>
             <w:tcW w:w="2055" w:type="dxa"/>
-            <w:shd w:val="clear" w:color="auto" w:fill="D9F2D0" w:themeFill="accent6" w:themeFillTint="33"/>
-          </w:tcPr>
-          <w:p/>
+            <w:shd w:val="clear" w:color="auto" w:fill="F2CEED" w:themeFill="accent5" w:themeFillTint="33"/>
+            <w:vAlign w:val="center"/>
+          </w:tcPr>
+          <w:p>
+            <w:pPr>
+              <w:jc w:val="center"/>
+            </w:pPr>
+          </w:p>
         </w:tc>
         <w:tc>
           <w:tcPr>
             <w:tcW w:w="1532" w:type="dxa"/>
-            <w:shd w:val="clear" w:color="auto" w:fill="D9F2D0" w:themeFill="accent6" w:themeFillTint="33"/>
-          </w:tcPr>
-          <w:p/>
+            <w:shd w:val="clear" w:color="auto" w:fill="F2CEED" w:themeFill="accent5" w:themeFillTint="33"/>
+            <w:vAlign w:val="center"/>
+          </w:tcPr>
+          <w:p>
+            <w:pPr>
+              <w:jc w:val="center"/>
+            </w:pPr>
+          </w:p>
         </w:tc>
         <w:tc>
           <w:tcPr>
             <w:tcW w:w="1709" w:type="dxa"/>
-            <w:shd w:val="clear" w:color="auto" w:fill="D9F2D0" w:themeFill="accent6" w:themeFillTint="33"/>
-          </w:tcPr>
-          <w:p/>
+            <w:shd w:val="clear" w:color="auto" w:fill="F2CEED" w:themeFill="accent5" w:themeFillTint="33"/>
+            <w:vAlign w:val="center"/>
+          </w:tcPr>
+          <w:p>
+            <w:pPr>
+              <w:jc w:val="center"/>
+            </w:pPr>
+          </w:p>
         </w:tc>
       </w:tr>
       <w:tr>
@@ -817,6 +1103,77 @@
           </w:tcPr>
           <w:p>
             <w:r>
+              <w:t>Polynomial Regression</w:t>
+            </w:r>
+            <w:r>
+              <w:t xml:space="preserve"> </w:t>
+            </w:r>
+            <w:r>
+              <w:rPr>
+                <w:b/>
+                <w:bCs/>
+              </w:rPr>
+              <w:t>(Wania)</w:t>
+            </w:r>
+          </w:p>
+        </w:tc>
+        <w:tc>
+          <w:tcPr>
+            <w:tcW w:w="1872" w:type="dxa"/>
+            <w:shd w:val="clear" w:color="auto" w:fill="D9F2D0" w:themeFill="accent6" w:themeFillTint="33"/>
+            <w:vAlign w:val="center"/>
+          </w:tcPr>
+          <w:p>
+            <w:pPr>
+              <w:jc w:val="center"/>
+            </w:pPr>
+          </w:p>
+        </w:tc>
+        <w:tc>
+          <w:tcPr>
+            <w:tcW w:w="2055" w:type="dxa"/>
+            <w:shd w:val="clear" w:color="auto" w:fill="D9F2D0" w:themeFill="accent6" w:themeFillTint="33"/>
+            <w:vAlign w:val="center"/>
+          </w:tcPr>
+          <w:p>
+            <w:pPr>
+              <w:jc w:val="center"/>
+            </w:pPr>
+          </w:p>
+        </w:tc>
+        <w:tc>
+          <w:tcPr>
+            <w:tcW w:w="1532" w:type="dxa"/>
+            <w:shd w:val="clear" w:color="auto" w:fill="D9F2D0" w:themeFill="accent6" w:themeFillTint="33"/>
+            <w:vAlign w:val="center"/>
+          </w:tcPr>
+          <w:p>
+            <w:pPr>
+              <w:jc w:val="center"/>
+            </w:pPr>
+          </w:p>
+        </w:tc>
+        <w:tc>
+          <w:tcPr>
+            <w:tcW w:w="1709" w:type="dxa"/>
+            <w:shd w:val="clear" w:color="auto" w:fill="D9F2D0" w:themeFill="accent6" w:themeFillTint="33"/>
+            <w:vAlign w:val="center"/>
+          </w:tcPr>
+          <w:p>
+            <w:pPr>
+              <w:jc w:val="center"/>
+            </w:pPr>
+          </w:p>
+        </w:tc>
+      </w:tr>
+      <w:tr>
+        <w:tc>
+          <w:tcPr>
+            <w:tcW w:w="1848" w:type="dxa"/>
+            <w:shd w:val="clear" w:color="auto" w:fill="D9F2D0" w:themeFill="accent6" w:themeFillTint="33"/>
+          </w:tcPr>
+          <w:p>
+            <w:r>
               <w:t>Polynomial Regression + PCA</w:t>
             </w:r>
             <w:r>
@@ -835,29 +1192,49 @@
           <w:tcPr>
             <w:tcW w:w="1872" w:type="dxa"/>
             <w:shd w:val="clear" w:color="auto" w:fill="D9F2D0" w:themeFill="accent6" w:themeFillTint="33"/>
-          </w:tcPr>
-          <w:p/>
+            <w:vAlign w:val="center"/>
+          </w:tcPr>
+          <w:p>
+            <w:pPr>
+              <w:jc w:val="center"/>
+            </w:pPr>
+          </w:p>
         </w:tc>
         <w:tc>
           <w:tcPr>
             <w:tcW w:w="2055" w:type="dxa"/>
             <w:shd w:val="clear" w:color="auto" w:fill="D9F2D0" w:themeFill="accent6" w:themeFillTint="33"/>
-          </w:tcPr>
-          <w:p/>
+            <w:vAlign w:val="center"/>
+          </w:tcPr>
+          <w:p>
+            <w:pPr>
+              <w:jc w:val="center"/>
+            </w:pPr>
+          </w:p>
         </w:tc>
         <w:tc>
           <w:tcPr>
             <w:tcW w:w="1532" w:type="dxa"/>
             <w:shd w:val="clear" w:color="auto" w:fill="D9F2D0" w:themeFill="accent6" w:themeFillTint="33"/>
-          </w:tcPr>
-          <w:p/>
+            <w:vAlign w:val="center"/>
+          </w:tcPr>
+          <w:p>
+            <w:pPr>
+              <w:jc w:val="center"/>
+            </w:pPr>
+          </w:p>
         </w:tc>
         <w:tc>
           <w:tcPr>
             <w:tcW w:w="1709" w:type="dxa"/>
             <w:shd w:val="clear" w:color="auto" w:fill="D9F2D0" w:themeFill="accent6" w:themeFillTint="33"/>
-          </w:tcPr>
-          <w:p/>
+            <w:vAlign w:val="center"/>
+          </w:tcPr>
+          <w:p>
+            <w:pPr>
+              <w:jc w:val="center"/>
+            </w:pPr>
+          </w:p>
         </w:tc>
       </w:tr>
     </w:tbl>

</xml_diff>

<commit_message>
Extra Trees Classifier done!
</commit_message>
<xml_diff>
--- a/Model Table.docx
+++ b/Model Table.docx
@@ -9,16 +9,16 @@
         <w:tblLook w:val="04A0" w:firstRow="1" w:lastRow="0" w:firstColumn="1" w:lastColumn="0" w:noHBand="0" w:noVBand="1"/>
       </w:tblPr>
       <w:tblGrid>
-        <w:gridCol w:w="1815"/>
-        <w:gridCol w:w="1828"/>
+        <w:gridCol w:w="2246"/>
+        <w:gridCol w:w="1591"/>
         <w:gridCol w:w="2165"/>
         <w:gridCol w:w="1535"/>
-        <w:gridCol w:w="1673"/>
+        <w:gridCol w:w="1479"/>
       </w:tblGrid>
       <w:tr>
         <w:tc>
           <w:tcPr>
-            <w:tcW w:w="1847" w:type="dxa"/>
+            <w:tcW w:w="2246" w:type="dxa"/>
             <w:shd w:val="clear" w:color="auto" w:fill="95DCF7" w:themeFill="accent4" w:themeFillTint="66"/>
             <w:vAlign w:val="center"/>
           </w:tcPr>
@@ -41,7 +41,7 @@
         </w:tc>
         <w:tc>
           <w:tcPr>
-            <w:tcW w:w="1871" w:type="dxa"/>
+            <w:tcW w:w="1591" w:type="dxa"/>
             <w:shd w:val="clear" w:color="auto" w:fill="95DCF7" w:themeFill="accent4" w:themeFillTint="66"/>
             <w:vAlign w:val="center"/>
           </w:tcPr>
@@ -71,7 +71,7 @@
         </w:tc>
         <w:tc>
           <w:tcPr>
-            <w:tcW w:w="2055" w:type="dxa"/>
+            <w:tcW w:w="2165" w:type="dxa"/>
             <w:shd w:val="clear" w:color="auto" w:fill="95DCF7" w:themeFill="accent4" w:themeFillTint="66"/>
             <w:vAlign w:val="center"/>
           </w:tcPr>
@@ -133,7 +133,7 @@
         </w:tc>
         <w:tc>
           <w:tcPr>
-            <w:tcW w:w="1708" w:type="dxa"/>
+            <w:tcW w:w="1479" w:type="dxa"/>
             <w:shd w:val="clear" w:color="auto" w:fill="95DCF7" w:themeFill="accent4" w:themeFillTint="66"/>
             <w:vAlign w:val="center"/>
           </w:tcPr>
@@ -165,7 +165,7 @@
       <w:tr>
         <w:tc>
           <w:tcPr>
-            <w:tcW w:w="1847" w:type="dxa"/>
+            <w:tcW w:w="2246" w:type="dxa"/>
             <w:shd w:val="clear" w:color="auto" w:fill="D9F2D0" w:themeFill="accent6" w:themeFillTint="33"/>
           </w:tcPr>
           <w:p>
@@ -183,7 +183,7 @@
         </w:tc>
         <w:tc>
           <w:tcPr>
-            <w:tcW w:w="1871" w:type="dxa"/>
+            <w:tcW w:w="1591" w:type="dxa"/>
             <w:shd w:val="clear" w:color="auto" w:fill="D9F2D0" w:themeFill="accent6" w:themeFillTint="33"/>
             <w:vAlign w:val="center"/>
           </w:tcPr>
@@ -210,7 +210,7 @@
         </w:tc>
         <w:tc>
           <w:tcPr>
-            <w:tcW w:w="2055" w:type="dxa"/>
+            <w:tcW w:w="2165" w:type="dxa"/>
             <w:shd w:val="clear" w:color="auto" w:fill="D9F2D0" w:themeFill="accent6" w:themeFillTint="33"/>
             <w:vAlign w:val="center"/>
           </w:tcPr>
@@ -243,7 +243,7 @@
         </w:tc>
         <w:tc>
           <w:tcPr>
-            <w:tcW w:w="1708" w:type="dxa"/>
+            <w:tcW w:w="1479" w:type="dxa"/>
             <w:shd w:val="clear" w:color="auto" w:fill="D9F2D0" w:themeFill="accent6" w:themeFillTint="33"/>
             <w:vAlign w:val="center"/>
           </w:tcPr>
@@ -260,7 +260,7 @@
       <w:tr>
         <w:tc>
           <w:tcPr>
-            <w:tcW w:w="1847" w:type="dxa"/>
+            <w:tcW w:w="2246" w:type="dxa"/>
             <w:shd w:val="clear" w:color="auto" w:fill="D9F2D0" w:themeFill="accent6" w:themeFillTint="33"/>
           </w:tcPr>
           <w:p>
@@ -278,7 +278,7 @@
         </w:tc>
         <w:tc>
           <w:tcPr>
-            <w:tcW w:w="1871" w:type="dxa"/>
+            <w:tcW w:w="1591" w:type="dxa"/>
             <w:shd w:val="clear" w:color="auto" w:fill="D9F2D0" w:themeFill="accent6" w:themeFillTint="33"/>
             <w:vAlign w:val="center"/>
           </w:tcPr>
@@ -305,7 +305,7 @@
         </w:tc>
         <w:tc>
           <w:tcPr>
-            <w:tcW w:w="2055" w:type="dxa"/>
+            <w:tcW w:w="2165" w:type="dxa"/>
             <w:shd w:val="clear" w:color="auto" w:fill="D9F2D0" w:themeFill="accent6" w:themeFillTint="33"/>
             <w:vAlign w:val="center"/>
           </w:tcPr>
@@ -335,7 +335,7 @@
         </w:tc>
         <w:tc>
           <w:tcPr>
-            <w:tcW w:w="1708" w:type="dxa"/>
+            <w:tcW w:w="1479" w:type="dxa"/>
             <w:shd w:val="clear" w:color="auto" w:fill="D9F2D0" w:themeFill="accent6" w:themeFillTint="33"/>
             <w:vAlign w:val="center"/>
           </w:tcPr>
@@ -352,7 +352,7 @@
       <w:tr>
         <w:tc>
           <w:tcPr>
-            <w:tcW w:w="1847" w:type="dxa"/>
+            <w:tcW w:w="2246" w:type="dxa"/>
             <w:shd w:val="clear" w:color="auto" w:fill="F2CEED" w:themeFill="accent5" w:themeFillTint="33"/>
             <w:vAlign w:val="center"/>
           </w:tcPr>
@@ -371,7 +371,7 @@
         </w:tc>
         <w:tc>
           <w:tcPr>
-            <w:tcW w:w="1871" w:type="dxa"/>
+            <w:tcW w:w="1591" w:type="dxa"/>
             <w:shd w:val="clear" w:color="auto" w:fill="F2CEED" w:themeFill="accent5" w:themeFillTint="33"/>
             <w:vAlign w:val="center"/>
           </w:tcPr>
@@ -389,7 +389,7 @@
         </w:tc>
         <w:tc>
           <w:tcPr>
-            <w:tcW w:w="2055" w:type="dxa"/>
+            <w:tcW w:w="2165" w:type="dxa"/>
             <w:shd w:val="clear" w:color="auto" w:fill="F2CEED" w:themeFill="accent5" w:themeFillTint="33"/>
             <w:vAlign w:val="center"/>
           </w:tcPr>
@@ -439,7 +439,7 @@
         </w:tc>
         <w:tc>
           <w:tcPr>
-            <w:tcW w:w="1708" w:type="dxa"/>
+            <w:tcW w:w="1479" w:type="dxa"/>
             <w:shd w:val="clear" w:color="auto" w:fill="F2CEED" w:themeFill="accent5" w:themeFillTint="33"/>
             <w:vAlign w:val="center"/>
           </w:tcPr>
@@ -459,7 +459,7 @@
       <w:tr>
         <w:tc>
           <w:tcPr>
-            <w:tcW w:w="1847" w:type="dxa"/>
+            <w:tcW w:w="2246" w:type="dxa"/>
             <w:shd w:val="clear" w:color="auto" w:fill="F2CEED" w:themeFill="accent5" w:themeFillTint="33"/>
             <w:vAlign w:val="center"/>
           </w:tcPr>
@@ -478,7 +478,7 @@
         </w:tc>
         <w:tc>
           <w:tcPr>
-            <w:tcW w:w="1871" w:type="dxa"/>
+            <w:tcW w:w="1591" w:type="dxa"/>
             <w:shd w:val="clear" w:color="auto" w:fill="F2CEED" w:themeFill="accent5" w:themeFillTint="33"/>
             <w:vAlign w:val="center"/>
           </w:tcPr>
@@ -496,7 +496,7 @@
         </w:tc>
         <w:tc>
           <w:tcPr>
-            <w:tcW w:w="2055" w:type="dxa"/>
+            <w:tcW w:w="2165" w:type="dxa"/>
             <w:shd w:val="clear" w:color="auto" w:fill="F2CEED" w:themeFill="accent5" w:themeFillTint="33"/>
             <w:vAlign w:val="center"/>
           </w:tcPr>
@@ -546,7 +546,7 @@
         </w:tc>
         <w:tc>
           <w:tcPr>
-            <w:tcW w:w="1708" w:type="dxa"/>
+            <w:tcW w:w="1479" w:type="dxa"/>
             <w:shd w:val="clear" w:color="auto" w:fill="F2CEED" w:themeFill="accent5" w:themeFillTint="33"/>
             <w:vAlign w:val="center"/>
           </w:tcPr>
@@ -566,7 +566,7 @@
       <w:tr>
         <w:tc>
           <w:tcPr>
-            <w:tcW w:w="1847" w:type="dxa"/>
+            <w:tcW w:w="2246" w:type="dxa"/>
             <w:shd w:val="clear" w:color="auto" w:fill="F2CEED" w:themeFill="accent5" w:themeFillTint="33"/>
             <w:vAlign w:val="center"/>
           </w:tcPr>
@@ -585,7 +585,7 @@
         </w:tc>
         <w:tc>
           <w:tcPr>
-            <w:tcW w:w="1871" w:type="dxa"/>
+            <w:tcW w:w="1591" w:type="dxa"/>
             <w:shd w:val="clear" w:color="auto" w:fill="F2CEED" w:themeFill="accent5" w:themeFillTint="33"/>
             <w:vAlign w:val="center"/>
           </w:tcPr>
@@ -603,7 +603,7 @@
         </w:tc>
         <w:tc>
           <w:tcPr>
-            <w:tcW w:w="2055" w:type="dxa"/>
+            <w:tcW w:w="2165" w:type="dxa"/>
             <w:shd w:val="clear" w:color="auto" w:fill="F2CEED" w:themeFill="accent5" w:themeFillTint="33"/>
             <w:vAlign w:val="center"/>
           </w:tcPr>
@@ -653,7 +653,7 @@
         </w:tc>
         <w:tc>
           <w:tcPr>
-            <w:tcW w:w="1708" w:type="dxa"/>
+            <w:tcW w:w="1479" w:type="dxa"/>
             <w:shd w:val="clear" w:color="auto" w:fill="F2CEED" w:themeFill="accent5" w:themeFillTint="33"/>
             <w:vAlign w:val="center"/>
           </w:tcPr>
@@ -673,7 +673,7 @@
       <w:tr>
         <w:tc>
           <w:tcPr>
-            <w:tcW w:w="1847" w:type="dxa"/>
+            <w:tcW w:w="2246" w:type="dxa"/>
             <w:shd w:val="clear" w:color="auto" w:fill="D9F2D0" w:themeFill="accent6" w:themeFillTint="33"/>
           </w:tcPr>
           <w:p>
@@ -691,7 +691,7 @@
         </w:tc>
         <w:tc>
           <w:tcPr>
-            <w:tcW w:w="1871" w:type="dxa"/>
+            <w:tcW w:w="1591" w:type="dxa"/>
             <w:shd w:val="clear" w:color="auto" w:fill="D9F2D0" w:themeFill="accent6" w:themeFillTint="33"/>
             <w:vAlign w:val="center"/>
           </w:tcPr>
@@ -706,7 +706,7 @@
         </w:tc>
         <w:tc>
           <w:tcPr>
-            <w:tcW w:w="2055" w:type="dxa"/>
+            <w:tcW w:w="2165" w:type="dxa"/>
             <w:shd w:val="clear" w:color="auto" w:fill="D9F2D0" w:themeFill="accent6" w:themeFillTint="33"/>
             <w:vAlign w:val="center"/>
           </w:tcPr>
@@ -736,7 +736,7 @@
         </w:tc>
         <w:tc>
           <w:tcPr>
-            <w:tcW w:w="1708" w:type="dxa"/>
+            <w:tcW w:w="1479" w:type="dxa"/>
             <w:shd w:val="clear" w:color="auto" w:fill="D9F2D0" w:themeFill="accent6" w:themeFillTint="33"/>
             <w:vAlign w:val="center"/>
           </w:tcPr>
@@ -753,7 +753,7 @@
       <w:tr>
         <w:tc>
           <w:tcPr>
-            <w:tcW w:w="1847" w:type="dxa"/>
+            <w:tcW w:w="2246" w:type="dxa"/>
             <w:shd w:val="clear" w:color="auto" w:fill="D9F2D0" w:themeFill="accent6" w:themeFillTint="33"/>
           </w:tcPr>
           <w:p>
@@ -771,7 +771,7 @@
         </w:tc>
         <w:tc>
           <w:tcPr>
-            <w:tcW w:w="1871" w:type="dxa"/>
+            <w:tcW w:w="1591" w:type="dxa"/>
             <w:shd w:val="clear" w:color="auto" w:fill="D9F2D0" w:themeFill="accent6" w:themeFillTint="33"/>
             <w:vAlign w:val="center"/>
           </w:tcPr>
@@ -786,7 +786,7 @@
         </w:tc>
         <w:tc>
           <w:tcPr>
-            <w:tcW w:w="2055" w:type="dxa"/>
+            <w:tcW w:w="2165" w:type="dxa"/>
             <w:shd w:val="clear" w:color="auto" w:fill="D9F2D0" w:themeFill="accent6" w:themeFillTint="33"/>
             <w:vAlign w:val="center"/>
           </w:tcPr>
@@ -816,7 +816,7 @@
         </w:tc>
         <w:tc>
           <w:tcPr>
-            <w:tcW w:w="1708" w:type="dxa"/>
+            <w:tcW w:w="1479" w:type="dxa"/>
             <w:shd w:val="clear" w:color="auto" w:fill="D9F2D0" w:themeFill="accent6" w:themeFillTint="33"/>
             <w:vAlign w:val="center"/>
           </w:tcPr>
@@ -833,7 +833,7 @@
       <w:tr>
         <w:tc>
           <w:tcPr>
-            <w:tcW w:w="1847" w:type="dxa"/>
+            <w:tcW w:w="2246" w:type="dxa"/>
             <w:shd w:val="clear" w:color="auto" w:fill="D9F2D0" w:themeFill="accent6" w:themeFillTint="33"/>
           </w:tcPr>
           <w:p>
@@ -851,7 +851,7 @@
         </w:tc>
         <w:tc>
           <w:tcPr>
-            <w:tcW w:w="1871" w:type="dxa"/>
+            <w:tcW w:w="1591" w:type="dxa"/>
             <w:shd w:val="clear" w:color="auto" w:fill="D9F2D0" w:themeFill="accent6" w:themeFillTint="33"/>
             <w:vAlign w:val="center"/>
           </w:tcPr>
@@ -866,7 +866,7 @@
         </w:tc>
         <w:tc>
           <w:tcPr>
-            <w:tcW w:w="2055" w:type="dxa"/>
+            <w:tcW w:w="2165" w:type="dxa"/>
             <w:shd w:val="clear" w:color="auto" w:fill="D9F2D0" w:themeFill="accent6" w:themeFillTint="33"/>
             <w:vAlign w:val="center"/>
           </w:tcPr>
@@ -896,7 +896,7 @@
         </w:tc>
         <w:tc>
           <w:tcPr>
-            <w:tcW w:w="1708" w:type="dxa"/>
+            <w:tcW w:w="1479" w:type="dxa"/>
             <w:shd w:val="clear" w:color="auto" w:fill="D9F2D0" w:themeFill="accent6" w:themeFillTint="33"/>
             <w:vAlign w:val="center"/>
           </w:tcPr>
@@ -913,7 +913,7 @@
       <w:tr>
         <w:tc>
           <w:tcPr>
-            <w:tcW w:w="1847" w:type="dxa"/>
+            <w:tcW w:w="2246" w:type="dxa"/>
             <w:shd w:val="clear" w:color="auto" w:fill="D9F2D0" w:themeFill="accent6" w:themeFillTint="33"/>
           </w:tcPr>
           <w:p>
@@ -931,7 +931,7 @@
         </w:tc>
         <w:tc>
           <w:tcPr>
-            <w:tcW w:w="1871" w:type="dxa"/>
+            <w:tcW w:w="1591" w:type="dxa"/>
             <w:shd w:val="clear" w:color="auto" w:fill="D9F2D0" w:themeFill="accent6" w:themeFillTint="33"/>
             <w:vAlign w:val="center"/>
           </w:tcPr>
@@ -946,7 +946,7 @@
         </w:tc>
         <w:tc>
           <w:tcPr>
-            <w:tcW w:w="2055" w:type="dxa"/>
+            <w:tcW w:w="2165" w:type="dxa"/>
             <w:shd w:val="clear" w:color="auto" w:fill="D9F2D0" w:themeFill="accent6" w:themeFillTint="33"/>
             <w:vAlign w:val="center"/>
           </w:tcPr>
@@ -976,7 +976,7 @@
         </w:tc>
         <w:tc>
           <w:tcPr>
-            <w:tcW w:w="1708" w:type="dxa"/>
+            <w:tcW w:w="1479" w:type="dxa"/>
             <w:shd w:val="clear" w:color="auto" w:fill="D9F2D0" w:themeFill="accent6" w:themeFillTint="33"/>
             <w:vAlign w:val="center"/>
           </w:tcPr>
@@ -993,7 +993,7 @@
       <w:tr>
         <w:tc>
           <w:tcPr>
-            <w:tcW w:w="1847" w:type="dxa"/>
+            <w:tcW w:w="2246" w:type="dxa"/>
             <w:shd w:val="clear" w:color="auto" w:fill="F2CEED" w:themeFill="accent5" w:themeFillTint="33"/>
           </w:tcPr>
           <w:p>
@@ -1011,7 +1011,7 @@
         </w:tc>
         <w:tc>
           <w:tcPr>
-            <w:tcW w:w="1871" w:type="dxa"/>
+            <w:tcW w:w="1591" w:type="dxa"/>
             <w:shd w:val="clear" w:color="auto" w:fill="F2CEED" w:themeFill="accent5" w:themeFillTint="33"/>
             <w:vAlign w:val="center"/>
           </w:tcPr>
@@ -1029,7 +1029,7 @@
         </w:tc>
         <w:tc>
           <w:tcPr>
-            <w:tcW w:w="2055" w:type="dxa"/>
+            <w:tcW w:w="2165" w:type="dxa"/>
             <w:shd w:val="clear" w:color="auto" w:fill="F2CEED" w:themeFill="accent5" w:themeFillTint="33"/>
             <w:vAlign w:val="center"/>
           </w:tcPr>
@@ -1062,7 +1062,7 @@
         </w:tc>
         <w:tc>
           <w:tcPr>
-            <w:tcW w:w="1708" w:type="dxa"/>
+            <w:tcW w:w="1479" w:type="dxa"/>
             <w:shd w:val="clear" w:color="auto" w:fill="F2CEED" w:themeFill="accent5" w:themeFillTint="33"/>
             <w:vAlign w:val="center"/>
           </w:tcPr>
@@ -1082,7 +1082,7 @@
       <w:tr>
         <w:tc>
           <w:tcPr>
-            <w:tcW w:w="1847" w:type="dxa"/>
+            <w:tcW w:w="2246" w:type="dxa"/>
             <w:shd w:val="clear" w:color="auto" w:fill="F2CEED" w:themeFill="accent5" w:themeFillTint="33"/>
           </w:tcPr>
           <w:p>
@@ -1100,7 +1100,7 @@
         </w:tc>
         <w:tc>
           <w:tcPr>
-            <w:tcW w:w="1871" w:type="dxa"/>
+            <w:tcW w:w="1591" w:type="dxa"/>
             <w:shd w:val="clear" w:color="auto" w:fill="F2CEED" w:themeFill="accent5" w:themeFillTint="33"/>
             <w:vAlign w:val="center"/>
           </w:tcPr>
@@ -1118,7 +1118,7 @@
         </w:tc>
         <w:tc>
           <w:tcPr>
-            <w:tcW w:w="2055" w:type="dxa"/>
+            <w:tcW w:w="2165" w:type="dxa"/>
             <w:shd w:val="clear" w:color="auto" w:fill="F2CEED" w:themeFill="accent5" w:themeFillTint="33"/>
             <w:vAlign w:val="center"/>
           </w:tcPr>
@@ -1151,7 +1151,7 @@
         </w:tc>
         <w:tc>
           <w:tcPr>
-            <w:tcW w:w="1708" w:type="dxa"/>
+            <w:tcW w:w="1479" w:type="dxa"/>
             <w:shd w:val="clear" w:color="auto" w:fill="F2CEED" w:themeFill="accent5" w:themeFillTint="33"/>
             <w:vAlign w:val="center"/>
           </w:tcPr>
@@ -1171,7 +1171,7 @@
       <w:tr>
         <w:tc>
           <w:tcPr>
-            <w:tcW w:w="1847" w:type="dxa"/>
+            <w:tcW w:w="2246" w:type="dxa"/>
             <w:shd w:val="clear" w:color="auto" w:fill="D9F2D0" w:themeFill="accent6" w:themeFillTint="33"/>
           </w:tcPr>
           <w:p>
@@ -1192,7 +1192,7 @@
         </w:tc>
         <w:tc>
           <w:tcPr>
-            <w:tcW w:w="1871" w:type="dxa"/>
+            <w:tcW w:w="1591" w:type="dxa"/>
             <w:shd w:val="clear" w:color="auto" w:fill="D9F2D0" w:themeFill="accent6" w:themeFillTint="33"/>
             <w:vAlign w:val="center"/>
           </w:tcPr>
@@ -1207,7 +1207,7 @@
         </w:tc>
         <w:tc>
           <w:tcPr>
-            <w:tcW w:w="2055" w:type="dxa"/>
+            <w:tcW w:w="2165" w:type="dxa"/>
             <w:shd w:val="clear" w:color="auto" w:fill="D9F2D0" w:themeFill="accent6" w:themeFillTint="33"/>
             <w:vAlign w:val="center"/>
           </w:tcPr>
@@ -1237,7 +1237,7 @@
         </w:tc>
         <w:tc>
           <w:tcPr>
-            <w:tcW w:w="1708" w:type="dxa"/>
+            <w:tcW w:w="1479" w:type="dxa"/>
             <w:shd w:val="clear" w:color="auto" w:fill="D9F2D0" w:themeFill="accent6" w:themeFillTint="33"/>
             <w:vAlign w:val="center"/>
           </w:tcPr>
@@ -1254,7 +1254,7 @@
       <w:tr>
         <w:tc>
           <w:tcPr>
-            <w:tcW w:w="1847" w:type="dxa"/>
+            <w:tcW w:w="2246" w:type="dxa"/>
             <w:shd w:val="clear" w:color="auto" w:fill="D9F2D0" w:themeFill="accent6" w:themeFillTint="33"/>
           </w:tcPr>
           <w:p>
@@ -1275,7 +1275,7 @@
         </w:tc>
         <w:tc>
           <w:tcPr>
-            <w:tcW w:w="1871" w:type="dxa"/>
+            <w:tcW w:w="1591" w:type="dxa"/>
             <w:shd w:val="clear" w:color="auto" w:fill="D9F2D0" w:themeFill="accent6" w:themeFillTint="33"/>
             <w:vAlign w:val="center"/>
           </w:tcPr>
@@ -1290,7 +1290,7 @@
         </w:tc>
         <w:tc>
           <w:tcPr>
-            <w:tcW w:w="2055" w:type="dxa"/>
+            <w:tcW w:w="2165" w:type="dxa"/>
             <w:shd w:val="clear" w:color="auto" w:fill="D9F2D0" w:themeFill="accent6" w:themeFillTint="33"/>
             <w:vAlign w:val="center"/>
           </w:tcPr>
@@ -1320,7 +1320,7 @@
         </w:tc>
         <w:tc>
           <w:tcPr>
-            <w:tcW w:w="1708" w:type="dxa"/>
+            <w:tcW w:w="1479" w:type="dxa"/>
             <w:shd w:val="clear" w:color="auto" w:fill="D9F2D0" w:themeFill="accent6" w:themeFillTint="33"/>
             <w:vAlign w:val="center"/>
           </w:tcPr>
@@ -1337,7 +1337,7 @@
       <w:tr>
         <w:tc>
           <w:tcPr>
-            <w:tcW w:w="1847" w:type="dxa"/>
+            <w:tcW w:w="2246" w:type="dxa"/>
             <w:shd w:val="clear" w:color="auto" w:fill="D9F2D0" w:themeFill="accent6" w:themeFillTint="33"/>
           </w:tcPr>
           <w:p>
@@ -1355,7 +1355,7 @@
         </w:tc>
         <w:tc>
           <w:tcPr>
-            <w:tcW w:w="1871" w:type="dxa"/>
+            <w:tcW w:w="1591" w:type="dxa"/>
             <w:shd w:val="clear" w:color="auto" w:fill="D9F2D0" w:themeFill="accent6" w:themeFillTint="33"/>
             <w:vAlign w:val="center"/>
           </w:tcPr>
@@ -1370,7 +1370,7 @@
         </w:tc>
         <w:tc>
           <w:tcPr>
-            <w:tcW w:w="2055" w:type="dxa"/>
+            <w:tcW w:w="2165" w:type="dxa"/>
             <w:shd w:val="clear" w:color="auto" w:fill="D9F2D0" w:themeFill="accent6" w:themeFillTint="33"/>
             <w:vAlign w:val="center"/>
           </w:tcPr>
@@ -1400,7 +1400,7 @@
         </w:tc>
         <w:tc>
           <w:tcPr>
-            <w:tcW w:w="1708" w:type="dxa"/>
+            <w:tcW w:w="1479" w:type="dxa"/>
             <w:shd w:val="clear" w:color="auto" w:fill="D9F2D0" w:themeFill="accent6" w:themeFillTint="33"/>
             <w:vAlign w:val="center"/>
           </w:tcPr>
@@ -1417,7 +1417,7 @@
       <w:tr>
         <w:tc>
           <w:tcPr>
-            <w:tcW w:w="1847" w:type="dxa"/>
+            <w:tcW w:w="2246" w:type="dxa"/>
             <w:shd w:val="clear" w:color="auto" w:fill="D9F2D0" w:themeFill="accent6" w:themeFillTint="33"/>
           </w:tcPr>
           <w:p>
@@ -1435,7 +1435,7 @@
         </w:tc>
         <w:tc>
           <w:tcPr>
-            <w:tcW w:w="1871" w:type="dxa"/>
+            <w:tcW w:w="1591" w:type="dxa"/>
             <w:shd w:val="clear" w:color="auto" w:fill="D9F2D0" w:themeFill="accent6" w:themeFillTint="33"/>
             <w:vAlign w:val="center"/>
           </w:tcPr>
@@ -1450,7 +1450,7 @@
         </w:tc>
         <w:tc>
           <w:tcPr>
-            <w:tcW w:w="2055" w:type="dxa"/>
+            <w:tcW w:w="2165" w:type="dxa"/>
             <w:shd w:val="clear" w:color="auto" w:fill="D9F2D0" w:themeFill="accent6" w:themeFillTint="33"/>
             <w:vAlign w:val="center"/>
           </w:tcPr>
@@ -1480,7 +1480,7 @@
         </w:tc>
         <w:tc>
           <w:tcPr>
-            <w:tcW w:w="1708" w:type="dxa"/>
+            <w:tcW w:w="1479" w:type="dxa"/>
             <w:shd w:val="clear" w:color="auto" w:fill="D9F2D0" w:themeFill="accent6" w:themeFillTint="33"/>
             <w:vAlign w:val="center"/>
           </w:tcPr>
@@ -1497,7 +1497,7 @@
       <w:tr>
         <w:tc>
           <w:tcPr>
-            <w:tcW w:w="1847" w:type="dxa"/>
+            <w:tcW w:w="2246" w:type="dxa"/>
             <w:shd w:val="clear" w:color="auto" w:fill="F2CEED" w:themeFill="accent5" w:themeFillTint="33"/>
           </w:tcPr>
           <w:p>
@@ -1522,26 +1522,40 @@
         </w:tc>
         <w:tc>
           <w:tcPr>
-            <w:tcW w:w="1871" w:type="dxa"/>
-            <w:shd w:val="clear" w:color="auto" w:fill="F2CEED" w:themeFill="accent5" w:themeFillTint="33"/>
-            <w:vAlign w:val="center"/>
-          </w:tcPr>
-          <w:p>
-            <w:pPr>
-              <w:jc w:val="center"/>
-            </w:pPr>
-          </w:p>
-        </w:tc>
-        <w:tc>
-          <w:tcPr>
-            <w:tcW w:w="2055" w:type="dxa"/>
-            <w:shd w:val="clear" w:color="auto" w:fill="F2CEED" w:themeFill="accent5" w:themeFillTint="33"/>
-            <w:vAlign w:val="center"/>
-          </w:tcPr>
-          <w:p>
-            <w:pPr>
-              <w:jc w:val="center"/>
-            </w:pPr>
+            <w:tcW w:w="1591" w:type="dxa"/>
+            <w:shd w:val="clear" w:color="auto" w:fill="F2CEED" w:themeFill="accent5" w:themeFillTint="33"/>
+            <w:vAlign w:val="center"/>
+          </w:tcPr>
+          <w:p>
+            <w:pPr>
+              <w:jc w:val="center"/>
+            </w:pPr>
+            <w:r>
+              <w:t>91.6%</w:t>
+            </w:r>
+          </w:p>
+        </w:tc>
+        <w:tc>
+          <w:tcPr>
+            <w:tcW w:w="2165" w:type="dxa"/>
+            <w:shd w:val="clear" w:color="auto" w:fill="F2CEED" w:themeFill="accent5" w:themeFillTint="33"/>
+            <w:vAlign w:val="center"/>
+          </w:tcPr>
+          <w:p>
+            <w:pPr>
+              <w:jc w:val="center"/>
+            </w:pPr>
+            <w:r>
+              <w:t>Dropout(20%, 50%)</w:t>
+            </w:r>
+          </w:p>
+          <w:p>
+            <w:pPr>
+              <w:jc w:val="center"/>
+            </w:pPr>
+            <w:r>
+              <w:t>Regularization (0.001)</w:t>
+            </w:r>
           </w:p>
         </w:tc>
         <w:tc>
@@ -1554,33 +1568,37 @@
             <w:pPr>
               <w:jc w:val="center"/>
             </w:pPr>
-          </w:p>
-        </w:tc>
-        <w:tc>
-          <w:tcPr>
-            <w:tcW w:w="1708" w:type="dxa"/>
-            <w:shd w:val="clear" w:color="auto" w:fill="F2CEED" w:themeFill="accent5" w:themeFillTint="33"/>
-            <w:vAlign w:val="center"/>
-          </w:tcPr>
-          <w:p>
-            <w:pPr>
-              <w:jc w:val="center"/>
-            </w:pPr>
+            <w:r>
+              <w:t>0.24%</w:t>
+            </w:r>
+          </w:p>
+        </w:tc>
+        <w:tc>
+          <w:tcPr>
+            <w:tcW w:w="1479" w:type="dxa"/>
+            <w:shd w:val="clear" w:color="auto" w:fill="F2CEED" w:themeFill="accent5" w:themeFillTint="33"/>
+            <w:vAlign w:val="center"/>
+          </w:tcPr>
+          <w:p>
+            <w:pPr>
+              <w:jc w:val="center"/>
+            </w:pPr>
+            <w:r>
+              <w:t>1111.40</w:t>
+            </w:r>
           </w:p>
         </w:tc>
       </w:tr>
       <w:tr>
         <w:tc>
           <w:tcPr>
-            <w:tcW w:w="1847" w:type="dxa"/>
-            <w:shd w:val="clear" w:color="auto" w:fill="F2CEED" w:themeFill="accent5" w:themeFillTint="33"/>
-          </w:tcPr>
-          <w:p>
-            <w:r>
-              <w:t>CNN + PCA</w:t>
-            </w:r>
-            <w:r>
-              <w:t xml:space="preserve"> </w:t>
+            <w:tcW w:w="2246" w:type="dxa"/>
+            <w:shd w:val="clear" w:color="auto" w:fill="F2CEED" w:themeFill="accent5" w:themeFillTint="33"/>
+          </w:tcPr>
+          <w:p>
+            <w:r>
+              <w:lastRenderedPageBreak/>
+              <w:t xml:space="preserve">CNN + PCA </w:t>
             </w:r>
             <w:r>
               <w:rPr>
@@ -1593,26 +1611,40 @@
         </w:tc>
         <w:tc>
           <w:tcPr>
-            <w:tcW w:w="1871" w:type="dxa"/>
-            <w:shd w:val="clear" w:color="auto" w:fill="F2CEED" w:themeFill="accent5" w:themeFillTint="33"/>
-            <w:vAlign w:val="center"/>
-          </w:tcPr>
-          <w:p>
-            <w:pPr>
-              <w:jc w:val="center"/>
-            </w:pPr>
-          </w:p>
-        </w:tc>
-        <w:tc>
-          <w:tcPr>
-            <w:tcW w:w="2055" w:type="dxa"/>
-            <w:shd w:val="clear" w:color="auto" w:fill="F2CEED" w:themeFill="accent5" w:themeFillTint="33"/>
-            <w:vAlign w:val="center"/>
-          </w:tcPr>
-          <w:p>
-            <w:pPr>
-              <w:jc w:val="center"/>
-            </w:pPr>
+            <w:tcW w:w="1591" w:type="dxa"/>
+            <w:shd w:val="clear" w:color="auto" w:fill="F2CEED" w:themeFill="accent5" w:themeFillTint="33"/>
+            <w:vAlign w:val="center"/>
+          </w:tcPr>
+          <w:p>
+            <w:pPr>
+              <w:jc w:val="center"/>
+            </w:pPr>
+            <w:r>
+              <w:t>88.2%</w:t>
+            </w:r>
+          </w:p>
+        </w:tc>
+        <w:tc>
+          <w:tcPr>
+            <w:tcW w:w="2165" w:type="dxa"/>
+            <w:shd w:val="clear" w:color="auto" w:fill="F2CEED" w:themeFill="accent5" w:themeFillTint="33"/>
+            <w:vAlign w:val="center"/>
+          </w:tcPr>
+          <w:p>
+            <w:pPr>
+              <w:jc w:val="center"/>
+            </w:pPr>
+            <w:r>
+              <w:t>Dropout(20%, 50%)</w:t>
+            </w:r>
+          </w:p>
+          <w:p>
+            <w:pPr>
+              <w:jc w:val="center"/>
+            </w:pPr>
+            <w:r>
+              <w:t>Regularization (0.001)</w:t>
+            </w:r>
           </w:p>
         </w:tc>
         <w:tc>
@@ -1625,31 +1657,40 @@
             <w:pPr>
               <w:jc w:val="center"/>
             </w:pPr>
-          </w:p>
-        </w:tc>
-        <w:tc>
-          <w:tcPr>
-            <w:tcW w:w="1708" w:type="dxa"/>
-            <w:shd w:val="clear" w:color="auto" w:fill="F2CEED" w:themeFill="accent5" w:themeFillTint="33"/>
-            <w:vAlign w:val="center"/>
-          </w:tcPr>
-          <w:p>
-            <w:pPr>
-              <w:jc w:val="center"/>
-            </w:pPr>
+            <w:r>
+              <w:t>0.87%</w:t>
+            </w:r>
+          </w:p>
+        </w:tc>
+        <w:tc>
+          <w:tcPr>
+            <w:tcW w:w="1479" w:type="dxa"/>
+            <w:shd w:val="clear" w:color="auto" w:fill="F2CEED" w:themeFill="accent5" w:themeFillTint="33"/>
+            <w:vAlign w:val="center"/>
+          </w:tcPr>
+          <w:p>
+            <w:pPr>
+              <w:jc w:val="center"/>
+            </w:pPr>
+            <w:r>
+              <w:t>523.51</w:t>
+            </w:r>
           </w:p>
         </w:tc>
       </w:tr>
       <w:tr>
         <w:tc>
           <w:tcPr>
-            <w:tcW w:w="1847" w:type="dxa"/>
-            <w:shd w:val="clear" w:color="auto" w:fill="D9F2D0" w:themeFill="accent6" w:themeFillTint="33"/>
-          </w:tcPr>
-          <w:p>
-            <w:r>
-              <w:lastRenderedPageBreak/>
-              <w:t>MLP</w:t>
+            <w:tcW w:w="2246" w:type="dxa"/>
+            <w:shd w:val="clear" w:color="auto" w:fill="D9F2D0" w:themeFill="accent6" w:themeFillTint="33"/>
+            <w:vAlign w:val="center"/>
+          </w:tcPr>
+          <w:p>
+            <w:pPr>
+              <w:jc w:val="center"/>
+            </w:pPr>
+            <w:r>
+              <w:t>ExtraTreesClassifier</w:t>
             </w:r>
             <w:r>
               <w:t xml:space="preserve"> </w:t>
@@ -1665,26 +1706,32 @@
         </w:tc>
         <w:tc>
           <w:tcPr>
-            <w:tcW w:w="1871" w:type="dxa"/>
-            <w:shd w:val="clear" w:color="auto" w:fill="D9F2D0" w:themeFill="accent6" w:themeFillTint="33"/>
-            <w:vAlign w:val="center"/>
-          </w:tcPr>
-          <w:p>
-            <w:pPr>
-              <w:jc w:val="center"/>
-            </w:pPr>
-          </w:p>
-        </w:tc>
-        <w:tc>
-          <w:tcPr>
-            <w:tcW w:w="2055" w:type="dxa"/>
-            <w:shd w:val="clear" w:color="auto" w:fill="D9F2D0" w:themeFill="accent6" w:themeFillTint="33"/>
-            <w:vAlign w:val="center"/>
-          </w:tcPr>
-          <w:p>
-            <w:pPr>
-              <w:jc w:val="center"/>
-            </w:pPr>
+            <w:tcW w:w="1591" w:type="dxa"/>
+            <w:shd w:val="clear" w:color="auto" w:fill="D9F2D0" w:themeFill="accent6" w:themeFillTint="33"/>
+            <w:vAlign w:val="center"/>
+          </w:tcPr>
+          <w:p>
+            <w:pPr>
+              <w:jc w:val="center"/>
+            </w:pPr>
+            <w:r>
+              <w:t>87.2%</w:t>
+            </w:r>
+          </w:p>
+        </w:tc>
+        <w:tc>
+          <w:tcPr>
+            <w:tcW w:w="2165" w:type="dxa"/>
+            <w:shd w:val="clear" w:color="auto" w:fill="D9F2D0" w:themeFill="accent6" w:themeFillTint="33"/>
+            <w:vAlign w:val="center"/>
+          </w:tcPr>
+          <w:p>
+            <w:pPr>
+              <w:jc w:val="center"/>
+            </w:pPr>
+            <w:r>
+              <w:t>Number of Trees = 60, Max depth = 12, sample_split = 8, max_features = 0.5</w:t>
+            </w:r>
           </w:p>
         </w:tc>
         <w:tc>
@@ -1697,36 +1744,40 @@
             <w:pPr>
               <w:jc w:val="center"/>
             </w:pPr>
-          </w:p>
-        </w:tc>
-        <w:tc>
-          <w:tcPr>
-            <w:tcW w:w="1708" w:type="dxa"/>
-            <w:shd w:val="clear" w:color="auto" w:fill="D9F2D0" w:themeFill="accent6" w:themeFillTint="33"/>
-            <w:vAlign w:val="center"/>
-          </w:tcPr>
-          <w:p>
-            <w:pPr>
-              <w:jc w:val="center"/>
-            </w:pPr>
+            <w:r>
+              <w:t>5.3%</w:t>
+            </w:r>
+          </w:p>
+        </w:tc>
+        <w:tc>
+          <w:tcPr>
+            <w:tcW w:w="1479" w:type="dxa"/>
+            <w:shd w:val="clear" w:color="auto" w:fill="D9F2D0" w:themeFill="accent6" w:themeFillTint="33"/>
+            <w:vAlign w:val="center"/>
+          </w:tcPr>
+          <w:p>
+            <w:pPr>
+              <w:jc w:val="center"/>
+            </w:pPr>
+            <w:r>
+              <w:t>74.90</w:t>
+            </w:r>
           </w:p>
         </w:tc>
       </w:tr>
       <w:tr>
         <w:tc>
           <w:tcPr>
-            <w:tcW w:w="1847" w:type="dxa"/>
-            <w:shd w:val="clear" w:color="auto" w:fill="D9F2D0" w:themeFill="accent6" w:themeFillTint="33"/>
-          </w:tcPr>
-          <w:p>
-            <w:r>
-              <w:t>MLP</w:t>
-            </w:r>
-            <w:r>
-              <w:t xml:space="preserve"> + PCA</w:t>
-            </w:r>
-            <w:r>
-              <w:t xml:space="preserve"> </w:t>
+            <w:tcW w:w="2246" w:type="dxa"/>
+            <w:shd w:val="clear" w:color="auto" w:fill="D9F2D0" w:themeFill="accent6" w:themeFillTint="33"/>
+            <w:vAlign w:val="center"/>
+          </w:tcPr>
+          <w:p>
+            <w:pPr>
+              <w:jc w:val="center"/>
+            </w:pPr>
+            <w:r>
+              <w:t xml:space="preserve">ExtraTreesClassifier + PCA </w:t>
             </w:r>
             <w:r>
               <w:rPr>
@@ -1739,26 +1790,32 @@
         </w:tc>
         <w:tc>
           <w:tcPr>
-            <w:tcW w:w="1871" w:type="dxa"/>
-            <w:shd w:val="clear" w:color="auto" w:fill="D9F2D0" w:themeFill="accent6" w:themeFillTint="33"/>
-            <w:vAlign w:val="center"/>
-          </w:tcPr>
-          <w:p>
-            <w:pPr>
-              <w:jc w:val="center"/>
-            </w:pPr>
-          </w:p>
-        </w:tc>
-        <w:tc>
-          <w:tcPr>
-            <w:tcW w:w="2055" w:type="dxa"/>
-            <w:shd w:val="clear" w:color="auto" w:fill="D9F2D0" w:themeFill="accent6" w:themeFillTint="33"/>
-            <w:vAlign w:val="center"/>
-          </w:tcPr>
-          <w:p>
-            <w:pPr>
-              <w:jc w:val="center"/>
-            </w:pPr>
+            <w:tcW w:w="1591" w:type="dxa"/>
+            <w:shd w:val="clear" w:color="auto" w:fill="D9F2D0" w:themeFill="accent6" w:themeFillTint="33"/>
+            <w:vAlign w:val="center"/>
+          </w:tcPr>
+          <w:p>
+            <w:pPr>
+              <w:jc w:val="center"/>
+            </w:pPr>
+            <w:r>
+              <w:t>83.7%</w:t>
+            </w:r>
+          </w:p>
+        </w:tc>
+        <w:tc>
+          <w:tcPr>
+            <w:tcW w:w="2165" w:type="dxa"/>
+            <w:shd w:val="clear" w:color="auto" w:fill="D9F2D0" w:themeFill="accent6" w:themeFillTint="33"/>
+            <w:vAlign w:val="center"/>
+          </w:tcPr>
+          <w:p>
+            <w:pPr>
+              <w:jc w:val="center"/>
+            </w:pPr>
+            <w:r>
+              <w:t>Number of Trees = 60, Max depth = 12, sample_split = 8, max_features = 0.5</w:t>
+            </w:r>
           </w:p>
         </w:tc>
         <w:tc>
@@ -1771,18 +1828,24 @@
             <w:pPr>
               <w:jc w:val="center"/>
             </w:pPr>
-          </w:p>
-        </w:tc>
-        <w:tc>
-          <w:tcPr>
-            <w:tcW w:w="1708" w:type="dxa"/>
-            <w:shd w:val="clear" w:color="auto" w:fill="D9F2D0" w:themeFill="accent6" w:themeFillTint="33"/>
-            <w:vAlign w:val="center"/>
-          </w:tcPr>
-          <w:p>
-            <w:pPr>
-              <w:jc w:val="center"/>
-            </w:pPr>
+            <w:r>
+              <w:t>5.4%</w:t>
+            </w:r>
+          </w:p>
+        </w:tc>
+        <w:tc>
+          <w:tcPr>
+            <w:tcW w:w="1479" w:type="dxa"/>
+            <w:shd w:val="clear" w:color="auto" w:fill="D9F2D0" w:themeFill="accent6" w:themeFillTint="33"/>
+            <w:vAlign w:val="center"/>
+          </w:tcPr>
+          <w:p>
+            <w:pPr>
+              <w:jc w:val="center"/>
+            </w:pPr>
+            <w:r>
+              <w:t>11.93</w:t>
+            </w:r>
           </w:p>
         </w:tc>
       </w:tr>

</xml_diff>